<commit_message>
Féléves beszámoló és ppt, irodalom jegyzék
</commit_message>
<xml_diff>
--- a/Dokumentumok/Udvardi Dávid - Használt technológiák v01.docx
+++ b/Dokumentumok/Udvardi Dávid - Használt technológiák v01.docx
@@ -4,13 +4,6 @@
   <w:body>
     <w:sdt>
       <w:sdtPr>
-        <w:rPr>
-          <w:rFonts w:asciiTheme="minorHAnsi" w:eastAsiaTheme="minorHAnsi" w:hAnsiTheme="minorHAnsi" w:cstheme="minorBidi"/>
-          <w:color w:val="auto"/>
-          <w:sz w:val="22"/>
-          <w:szCs w:val="22"/>
-          <w:lang w:eastAsia="en-US"/>
-        </w:rPr>
         <w:id w:val="-420866711"/>
         <w:docPartObj>
           <w:docPartGallery w:val="Table of Contents"/>
@@ -19,20 +12,26 @@
       </w:sdtPr>
       <w:sdtEndPr>
         <w:rPr>
+          <w:rFonts w:asciiTheme="minorHAnsi" w:eastAsiaTheme="minorHAnsi" w:hAnsiTheme="minorHAnsi" w:cstheme="minorBidi"/>
           <w:b/>
           <w:bCs/>
+          <w:color w:val="auto"/>
+          <w:sz w:val="22"/>
+          <w:szCs w:val="22"/>
+          <w:lang w:eastAsia="en-US"/>
         </w:rPr>
       </w:sdtEndPr>
       <w:sdtContent>
         <w:p>
           <w:pPr>
             <w:pStyle w:val="Tartalomjegyzkcmsora"/>
-            <w:spacing w:line="360" w:lineRule="auto"/>
             <w:jc w:val="both"/>
           </w:pPr>
           <w:r>
             <w:t>Tartalom</w:t>
           </w:r>
+          <w:bookmarkStart w:id="0" w:name="_GoBack"/>
+          <w:bookmarkEnd w:id="0"/>
         </w:p>
         <w:p>
           <w:pPr>
@@ -40,8 +39,6 @@
             <w:tabs>
               <w:tab w:val="right" w:leader="dot" w:pos="9062"/>
             </w:tabs>
-            <w:spacing w:line="360" w:lineRule="auto"/>
-            <w:jc w:val="both"/>
             <w:rPr>
               <w:rFonts w:eastAsiaTheme="minorEastAsia"/>
               <w:noProof/>
@@ -49,48 +46,22 @@
             </w:rPr>
           </w:pPr>
           <w:r>
-            <w:rPr>
-              <w:rFonts w:ascii="Times New Roman" w:hAnsi="Times New Roman" w:cs="Times New Roman"/>
-              <w:sz w:val="24"/>
-              <w:szCs w:val="24"/>
-            </w:rPr>
             <w:fldChar w:fldCharType="begin"/>
           </w:r>
           <w:r>
-            <w:rPr>
-              <w:rFonts w:ascii="Times New Roman" w:hAnsi="Times New Roman" w:cs="Times New Roman"/>
-              <w:sz w:val="24"/>
-              <w:szCs w:val="24"/>
-            </w:rPr>
             <w:instrText xml:space="preserve"> TOC \o "1-3" \h \z \u </w:instrText>
           </w:r>
           <w:r>
-            <w:rPr>
-              <w:rFonts w:ascii="Times New Roman" w:hAnsi="Times New Roman" w:cs="Times New Roman"/>
-              <w:sz w:val="24"/>
-              <w:szCs w:val="24"/>
-            </w:rPr>
             <w:fldChar w:fldCharType="separate"/>
           </w:r>
-          <w:hyperlink w:anchor="_Toc465773280" w:history="1">
-            <w:r>
-              <w:rPr>
-                <w:rStyle w:val="Hiperhivatkozs"/>
-                <w:rFonts w:ascii="Times New Roman" w:hAnsi="Times New Roman" w:cs="Times New Roman"/>
-                <w:b/>
-                <w:noProof/>
-                <w:sz w:val="24"/>
-                <w:szCs w:val="24"/>
-              </w:rPr>
-              <w:t>Használt</w:t>
-            </w:r>
+          <w:hyperlink w:anchor="_Toc465616407" w:history="1">
             <w:r>
               <w:rPr>
                 <w:rStyle w:val="Hiperhivatkozs"/>
                 <w:b/>
                 <w:noProof/>
               </w:rPr>
-              <w:t xml:space="preserve"> technológiák</w:t>
+              <w:t>Használt technológiák</w:t>
             </w:r>
             <w:r>
               <w:rPr>
@@ -111,7 +82,7 @@
                 <w:noProof/>
                 <w:webHidden/>
               </w:rPr>
-              <w:instrText xml:space="preserve"> PAGEREF _Toc465773280 \h </w:instrText>
+              <w:instrText xml:space="preserve"> PAGEREF _Toc465616407 \h </w:instrText>
             </w:r>
             <w:r>
               <w:rPr>
@@ -148,15 +119,13 @@
             <w:tabs>
               <w:tab w:val="right" w:leader="dot" w:pos="9062"/>
             </w:tabs>
-            <w:spacing w:line="360" w:lineRule="auto"/>
-            <w:jc w:val="both"/>
             <w:rPr>
               <w:rFonts w:eastAsiaTheme="minorEastAsia"/>
               <w:noProof/>
               <w:lang w:eastAsia="hu-HU"/>
             </w:rPr>
           </w:pPr>
-          <w:hyperlink w:anchor="_Toc465773281" w:history="1">
+          <w:hyperlink w:anchor="_Toc465616408" w:history="1">
             <w:r>
               <w:rPr>
                 <w:rStyle w:val="Hiperhivatkozs"/>
@@ -184,7 +153,7 @@
                 <w:noProof/>
                 <w:webHidden/>
               </w:rPr>
-              <w:instrText xml:space="preserve"> PAGEREF _Toc465773281 \h </w:instrText>
+              <w:instrText xml:space="preserve"> PAGEREF _Toc465616408 \h </w:instrText>
             </w:r>
             <w:r>
               <w:rPr>
@@ -221,15 +190,13 @@
             <w:tabs>
               <w:tab w:val="right" w:leader="dot" w:pos="9062"/>
             </w:tabs>
-            <w:spacing w:line="360" w:lineRule="auto"/>
-            <w:jc w:val="both"/>
             <w:rPr>
               <w:rFonts w:eastAsiaTheme="minorEastAsia"/>
               <w:noProof/>
               <w:lang w:eastAsia="hu-HU"/>
             </w:rPr>
           </w:pPr>
-          <w:hyperlink w:anchor="_Toc465773282" w:history="1">
+          <w:hyperlink w:anchor="_Toc465616409" w:history="1">
             <w:r>
               <w:rPr>
                 <w:rStyle w:val="Hiperhivatkozs"/>
@@ -257,7 +224,7 @@
                 <w:noProof/>
                 <w:webHidden/>
               </w:rPr>
-              <w:instrText xml:space="preserve"> PAGEREF _Toc465773282 \h </w:instrText>
+              <w:instrText xml:space="preserve"> PAGEREF _Toc465616409 \h </w:instrText>
             </w:r>
             <w:r>
               <w:rPr>
@@ -294,15 +261,13 @@
             <w:tabs>
               <w:tab w:val="right" w:leader="dot" w:pos="9062"/>
             </w:tabs>
-            <w:spacing w:line="360" w:lineRule="auto"/>
-            <w:jc w:val="both"/>
             <w:rPr>
               <w:rFonts w:eastAsiaTheme="minorEastAsia"/>
               <w:noProof/>
               <w:lang w:eastAsia="hu-HU"/>
             </w:rPr>
           </w:pPr>
-          <w:hyperlink w:anchor="_Toc465773283" w:history="1">
+          <w:hyperlink w:anchor="_Toc465616410" w:history="1">
             <w:r>
               <w:rPr>
                 <w:rStyle w:val="Hiperhivatkozs"/>
@@ -330,7 +295,7 @@
                 <w:noProof/>
                 <w:webHidden/>
               </w:rPr>
-              <w:instrText xml:space="preserve"> PAGEREF _Toc465773283 \h </w:instrText>
+              <w:instrText xml:space="preserve"> PAGEREF _Toc465616410 \h </w:instrText>
             </w:r>
             <w:r>
               <w:rPr>
@@ -367,15 +332,13 @@
             <w:tabs>
               <w:tab w:val="right" w:leader="dot" w:pos="9062"/>
             </w:tabs>
-            <w:spacing w:line="360" w:lineRule="auto"/>
-            <w:jc w:val="both"/>
             <w:rPr>
               <w:rFonts w:eastAsiaTheme="minorEastAsia"/>
               <w:noProof/>
               <w:lang w:eastAsia="hu-HU"/>
             </w:rPr>
           </w:pPr>
-          <w:hyperlink w:anchor="_Toc465773284" w:history="1">
+          <w:hyperlink w:anchor="_Toc465616411" w:history="1">
             <w:r>
               <w:rPr>
                 <w:rStyle w:val="Hiperhivatkozs"/>
@@ -403,7 +366,7 @@
                 <w:noProof/>
                 <w:webHidden/>
               </w:rPr>
-              <w:instrText xml:space="preserve"> PAGEREF _Toc465773284 \h </w:instrText>
+              <w:instrText xml:space="preserve"> PAGEREF _Toc465616411 \h </w:instrText>
             </w:r>
             <w:r>
               <w:rPr>
@@ -440,15 +403,13 @@
             <w:tabs>
               <w:tab w:val="right" w:leader="dot" w:pos="9062"/>
             </w:tabs>
-            <w:spacing w:line="360" w:lineRule="auto"/>
-            <w:jc w:val="both"/>
             <w:rPr>
               <w:rFonts w:eastAsiaTheme="minorEastAsia"/>
               <w:noProof/>
               <w:lang w:eastAsia="hu-HU"/>
             </w:rPr>
           </w:pPr>
-          <w:hyperlink w:anchor="_Toc465773285" w:history="1">
+          <w:hyperlink w:anchor="_Toc465616412" w:history="1">
             <w:r>
               <w:rPr>
                 <w:rStyle w:val="Hiperhivatkozs"/>
@@ -476,7 +437,7 @@
                 <w:noProof/>
                 <w:webHidden/>
               </w:rPr>
-              <w:instrText xml:space="preserve"> PAGEREF _Toc465773285 \h </w:instrText>
+              <w:instrText xml:space="preserve"> PAGEREF _Toc465616412 \h </w:instrText>
             </w:r>
             <w:r>
               <w:rPr>
@@ -513,15 +474,13 @@
             <w:tabs>
               <w:tab w:val="right" w:leader="dot" w:pos="9062"/>
             </w:tabs>
-            <w:spacing w:line="360" w:lineRule="auto"/>
-            <w:jc w:val="both"/>
             <w:rPr>
               <w:rFonts w:eastAsiaTheme="minorEastAsia"/>
               <w:noProof/>
               <w:lang w:eastAsia="hu-HU"/>
             </w:rPr>
           </w:pPr>
-          <w:hyperlink w:anchor="_Toc465773286" w:history="1">
+          <w:hyperlink w:anchor="_Toc465616413" w:history="1">
             <w:r>
               <w:rPr>
                 <w:rStyle w:val="Hiperhivatkozs"/>
@@ -549,7 +508,7 @@
                 <w:noProof/>
                 <w:webHidden/>
               </w:rPr>
-              <w:instrText xml:space="preserve"> PAGEREF _Toc465773286 \h </w:instrText>
+              <w:instrText xml:space="preserve"> PAGEREF _Toc465616413 \h </w:instrText>
             </w:r>
             <w:r>
               <w:rPr>
@@ -586,15 +545,13 @@
             <w:tabs>
               <w:tab w:val="right" w:leader="dot" w:pos="9062"/>
             </w:tabs>
-            <w:spacing w:line="360" w:lineRule="auto"/>
-            <w:jc w:val="both"/>
             <w:rPr>
               <w:rFonts w:eastAsiaTheme="minorEastAsia"/>
               <w:noProof/>
               <w:lang w:eastAsia="hu-HU"/>
             </w:rPr>
           </w:pPr>
-          <w:hyperlink w:anchor="_Toc465773287" w:history="1">
+          <w:hyperlink w:anchor="_Toc465616414" w:history="1">
             <w:r>
               <w:rPr>
                 <w:rStyle w:val="Hiperhivatkozs"/>
@@ -622,7 +579,7 @@
                 <w:noProof/>
                 <w:webHidden/>
               </w:rPr>
-              <w:instrText xml:space="preserve"> PAGEREF _Toc465773287 \h </w:instrText>
+              <w:instrText xml:space="preserve"> PAGEREF _Toc465616414 \h </w:instrText>
             </w:r>
             <w:r>
               <w:rPr>
@@ -659,15 +616,13 @@
             <w:tabs>
               <w:tab w:val="right" w:leader="dot" w:pos="9062"/>
             </w:tabs>
-            <w:spacing w:line="360" w:lineRule="auto"/>
-            <w:jc w:val="both"/>
             <w:rPr>
               <w:rFonts w:eastAsiaTheme="minorEastAsia"/>
               <w:noProof/>
               <w:lang w:eastAsia="hu-HU"/>
             </w:rPr>
           </w:pPr>
-          <w:hyperlink w:anchor="_Toc465773288" w:history="1">
+          <w:hyperlink w:anchor="_Toc465616415" w:history="1">
             <w:r>
               <w:rPr>
                 <w:rStyle w:val="Hiperhivatkozs"/>
@@ -695,7 +650,7 @@
                 <w:noProof/>
                 <w:webHidden/>
               </w:rPr>
-              <w:instrText xml:space="preserve"> PAGEREF _Toc465773288 \h </w:instrText>
+              <w:instrText xml:space="preserve"> PAGEREF _Toc465616415 \h </w:instrText>
             </w:r>
             <w:r>
               <w:rPr>
@@ -732,15 +687,13 @@
             <w:tabs>
               <w:tab w:val="right" w:leader="dot" w:pos="9062"/>
             </w:tabs>
-            <w:spacing w:line="360" w:lineRule="auto"/>
-            <w:jc w:val="both"/>
             <w:rPr>
               <w:rFonts w:eastAsiaTheme="minorEastAsia"/>
               <w:noProof/>
               <w:lang w:eastAsia="hu-HU"/>
             </w:rPr>
           </w:pPr>
-          <w:hyperlink w:anchor="_Toc465773289" w:history="1">
+          <w:hyperlink w:anchor="_Toc465616416" w:history="1">
             <w:r>
               <w:rPr>
                 <w:rStyle w:val="Hiperhivatkozs"/>
@@ -768,7 +721,7 @@
                 <w:noProof/>
                 <w:webHidden/>
               </w:rPr>
-              <w:instrText xml:space="preserve"> PAGEREF _Toc465773289 \h </w:instrText>
+              <w:instrText xml:space="preserve"> PAGEREF _Toc465616416 \h </w:instrText>
             </w:r>
             <w:r>
               <w:rPr>
@@ -805,15 +758,13 @@
             <w:tabs>
               <w:tab w:val="right" w:leader="dot" w:pos="9062"/>
             </w:tabs>
-            <w:spacing w:line="360" w:lineRule="auto"/>
-            <w:jc w:val="both"/>
             <w:rPr>
               <w:rFonts w:eastAsiaTheme="minorEastAsia"/>
               <w:noProof/>
               <w:lang w:eastAsia="hu-HU"/>
             </w:rPr>
           </w:pPr>
-          <w:hyperlink w:anchor="_Toc465773290" w:history="1">
+          <w:hyperlink w:anchor="_Toc465616417" w:history="1">
             <w:r>
               <w:rPr>
                 <w:rStyle w:val="Hiperhivatkozs"/>
@@ -841,7 +792,7 @@
                 <w:noProof/>
                 <w:webHidden/>
               </w:rPr>
-              <w:instrText xml:space="preserve"> PAGEREF _Toc465773290 \h </w:instrText>
+              <w:instrText xml:space="preserve"> PAGEREF _Toc465616417 \h </w:instrText>
             </w:r>
             <w:r>
               <w:rPr>
@@ -861,7 +812,7 @@
                 <w:noProof/>
                 <w:webHidden/>
               </w:rPr>
-              <w:t>6</w:t>
+              <w:t>5</w:t>
             </w:r>
             <w:r>
               <w:rPr>
@@ -874,7 +825,6 @@
         </w:p>
         <w:p>
           <w:pPr>
-            <w:spacing w:line="360" w:lineRule="auto"/>
             <w:jc w:val="both"/>
           </w:pPr>
           <w:r>
@@ -886,7 +836,6 @@
     <w:p>
       <w:pPr>
         <w:pStyle w:val="Cmsor1"/>
-        <w:spacing w:line="360" w:lineRule="auto"/>
         <w:jc w:val="both"/>
         <w:rPr>
           <w:b/>
@@ -896,7 +845,6 @@
     </w:p>
     <w:p>
       <w:pPr>
-        <w:spacing w:line="360" w:lineRule="auto"/>
         <w:jc w:val="both"/>
         <w:rPr>
           <w:rFonts w:asciiTheme="majorHAnsi" w:eastAsiaTheme="majorEastAsia" w:hAnsiTheme="majorHAnsi" w:cstheme="majorBidi"/>
@@ -911,14 +859,13 @@
     <w:p>
       <w:pPr>
         <w:pStyle w:val="Cmsor1"/>
-        <w:spacing w:line="360" w:lineRule="auto"/>
         <w:jc w:val="both"/>
         <w:rPr>
           <w:b/>
           <w:color w:val="auto"/>
         </w:rPr>
       </w:pPr>
-      <w:bookmarkStart w:id="0" w:name="_Toc465773280"/>
+      <w:bookmarkStart w:id="1" w:name="_Toc465616407"/>
       <w:r>
         <w:rPr>
           <w:b/>
@@ -927,19 +874,18 @@
         <w:lastRenderedPageBreak/>
         <w:t>Használt technológiák</w:t>
       </w:r>
-      <w:bookmarkEnd w:id="0"/>
+      <w:bookmarkEnd w:id="1"/>
     </w:p>
     <w:p>
       <w:pPr>
         <w:pStyle w:val="Cmsor2"/>
-        <w:spacing w:line="360" w:lineRule="auto"/>
         <w:jc w:val="both"/>
         <w:rPr>
           <w:b/>
           <w:color w:val="auto"/>
         </w:rPr>
       </w:pPr>
-      <w:bookmarkStart w:id="1" w:name="_Toc465773281"/>
+      <w:bookmarkStart w:id="2" w:name="_Toc465616408"/>
       <w:proofErr w:type="spellStart"/>
       <w:r>
         <w:rPr>
@@ -956,11 +902,10 @@
         </w:rPr>
         <w:t>:</w:t>
       </w:r>
-      <w:bookmarkEnd w:id="1"/>
-    </w:p>
-    <w:p>
-      <w:pPr>
-        <w:spacing w:line="360" w:lineRule="auto"/>
+      <w:bookmarkEnd w:id="2"/>
+    </w:p>
+    <w:p>
+      <w:pPr>
         <w:jc w:val="both"/>
         <w:rPr>
           <w:rFonts w:ascii="Times New Roman" w:hAnsi="Times New Roman" w:cs="Times New Roman"/>
@@ -1229,7 +1174,6 @@
     <w:p>
       <w:pPr>
         <w:pStyle w:val="Nincstrkz"/>
-        <w:spacing w:line="360" w:lineRule="auto"/>
         <w:jc w:val="both"/>
         <w:rPr>
           <w:rFonts w:ascii="Times New Roman" w:hAnsi="Times New Roman" w:cs="Times New Roman"/>
@@ -1325,7 +1269,7 @@
           <w:ilvl w:val="0"/>
           <w:numId w:val="3"/>
         </w:numPr>
-        <w:spacing w:before="120" w:line="360" w:lineRule="auto"/>
+        <w:spacing w:before="120"/>
         <w:ind w:left="714" w:hanging="357"/>
         <w:jc w:val="both"/>
         <w:rPr>
@@ -1350,7 +1294,7 @@
           <w:ilvl w:val="0"/>
           <w:numId w:val="3"/>
         </w:numPr>
-        <w:spacing w:before="120" w:line="360" w:lineRule="auto"/>
+        <w:spacing w:before="120"/>
         <w:ind w:left="714" w:hanging="357"/>
         <w:jc w:val="both"/>
         <w:rPr>
@@ -1393,7 +1337,7 @@
           <w:ilvl w:val="0"/>
           <w:numId w:val="3"/>
         </w:numPr>
-        <w:spacing w:before="120" w:line="360" w:lineRule="auto"/>
+        <w:spacing w:before="120"/>
         <w:ind w:left="714" w:hanging="357"/>
         <w:jc w:val="both"/>
         <w:rPr>
@@ -1414,7 +1358,6 @@
     <w:p>
       <w:pPr>
         <w:pStyle w:val="Nincstrkz"/>
-        <w:spacing w:line="360" w:lineRule="auto"/>
         <w:jc w:val="both"/>
         <w:rPr>
           <w:rFonts w:ascii="Times New Roman" w:hAnsi="Times New Roman" w:cs="Times New Roman"/>
@@ -1425,7 +1368,6 @@
     </w:p>
     <w:p>
       <w:pPr>
-        <w:spacing w:line="360" w:lineRule="auto"/>
         <w:jc w:val="both"/>
         <w:rPr>
           <w:rFonts w:ascii="Times New Roman" w:hAnsi="Times New Roman" w:cs="Times New Roman"/>
@@ -1498,7 +1440,6 @@
     </w:p>
     <w:p>
       <w:pPr>
-        <w:spacing w:line="360" w:lineRule="auto"/>
         <w:jc w:val="both"/>
         <w:rPr>
           <w:rFonts w:ascii="Times New Roman" w:hAnsi="Times New Roman" w:cs="Times New Roman"/>
@@ -1517,7 +1458,6 @@
     </w:p>
     <w:p>
       <w:pPr>
-        <w:spacing w:line="360" w:lineRule="auto"/>
         <w:jc w:val="both"/>
         <w:rPr>
           <w:rFonts w:ascii="Times New Roman" w:hAnsi="Times New Roman" w:cs="Times New Roman"/>
@@ -1609,14 +1549,13 @@
     <w:p>
       <w:pPr>
         <w:pStyle w:val="Cmsor3"/>
-        <w:spacing w:line="360" w:lineRule="auto"/>
         <w:jc w:val="both"/>
         <w:rPr>
           <w:b/>
           <w:color w:val="auto"/>
         </w:rPr>
       </w:pPr>
-      <w:bookmarkStart w:id="2" w:name="_Toc465773282"/>
+      <w:bookmarkStart w:id="3" w:name="_Toc465616409"/>
       <w:r>
         <w:rPr>
           <w:b/>
@@ -1640,7 +1579,7 @@
         </w:rPr>
         <w:t>?</w:t>
       </w:r>
-      <w:bookmarkEnd w:id="2"/>
+      <w:bookmarkEnd w:id="3"/>
       <w:r>
         <w:rPr>
           <w:b/>
@@ -1651,7 +1590,6 @@
     </w:p>
     <w:p>
       <w:pPr>
-        <w:spacing w:line="360" w:lineRule="auto"/>
         <w:jc w:val="both"/>
         <w:rPr>
           <w:rFonts w:ascii="Times New Roman" w:hAnsi="Times New Roman" w:cs="Times New Roman"/>
@@ -1787,7 +1725,6 @@
     <w:p>
       <w:pPr>
         <w:pStyle w:val="Nincstrkz"/>
-        <w:spacing w:line="360" w:lineRule="auto"/>
         <w:jc w:val="both"/>
         <w:rPr>
           <w:rFonts w:ascii="Times New Roman" w:hAnsi="Times New Roman" w:cs="Times New Roman"/>
@@ -1801,7 +1738,6 @@
           <w:sz w:val="24"/>
           <w:szCs w:val="24"/>
         </w:rPr>
-        <w:lastRenderedPageBreak/>
         <w:t xml:space="preserve">Manapság még olyan nagyobb projektek is a </w:t>
       </w:r>
       <w:proofErr w:type="spellStart"/>
@@ -1908,7 +1844,6 @@
     <w:p>
       <w:pPr>
         <w:pStyle w:val="Nincstrkz"/>
-        <w:spacing w:line="360" w:lineRule="auto"/>
         <w:jc w:val="both"/>
         <w:rPr>
           <w:rFonts w:ascii="Times New Roman" w:hAnsi="Times New Roman" w:cs="Times New Roman"/>
@@ -1920,7 +1855,6 @@
     <w:p>
       <w:pPr>
         <w:pStyle w:val="Nincstrkz"/>
-        <w:spacing w:line="360" w:lineRule="auto"/>
         <w:jc w:val="both"/>
         <w:rPr>
           <w:rFonts w:ascii="Times New Roman" w:hAnsi="Times New Roman" w:cs="Times New Roman"/>
@@ -1928,6 +1862,17 @@
           <w:szCs w:val="24"/>
         </w:rPr>
       </w:pPr>
+    </w:p>
+    <w:p>
+      <w:pPr>
+        <w:pStyle w:val="Nincstrkz"/>
+        <w:jc w:val="both"/>
+        <w:rPr>
+          <w:rFonts w:ascii="Times New Roman" w:hAnsi="Times New Roman" w:cs="Times New Roman"/>
+          <w:sz w:val="24"/>
+          <w:szCs w:val="24"/>
+        </w:rPr>
+      </w:pPr>
       <w:r>
         <w:rPr>
           <w:rFonts w:ascii="Times New Roman" w:hAnsi="Times New Roman" w:cs="Times New Roman"/>
@@ -1940,7 +1885,6 @@
     <w:p>
       <w:pPr>
         <w:pStyle w:val="Nincstrkz"/>
-        <w:spacing w:line="360" w:lineRule="auto"/>
         <w:jc w:val="both"/>
         <w:rPr>
           <w:rFonts w:ascii="Times New Roman" w:hAnsi="Times New Roman" w:cs="Times New Roman"/>
@@ -1963,7 +1907,6 @@
     <w:p>
       <w:pPr>
         <w:pStyle w:val="Nincstrkz"/>
-        <w:spacing w:line="360" w:lineRule="auto"/>
         <w:jc w:val="both"/>
         <w:rPr>
           <w:rFonts w:ascii="Times New Roman" w:hAnsi="Times New Roman" w:cs="Times New Roman"/>
@@ -1986,7 +1929,6 @@
     <w:p>
       <w:pPr>
         <w:pStyle w:val="Nincstrkz"/>
-        <w:spacing w:line="360" w:lineRule="auto"/>
         <w:jc w:val="both"/>
         <w:rPr>
           <w:rFonts w:ascii="Times New Roman" w:hAnsi="Times New Roman" w:cs="Times New Roman"/>
@@ -2071,56 +2013,71 @@
     </w:p>
     <w:p>
       <w:pPr>
+        <w:jc w:val="both"/>
+      </w:pPr>
+      <w:r>
+        <w:br w:type="page"/>
+      </w:r>
+    </w:p>
+    <w:p>
+      <w:pPr>
         <w:pStyle w:val="Cmsor2"/>
-        <w:spacing w:line="360" w:lineRule="auto"/>
         <w:jc w:val="both"/>
         <w:rPr>
           <w:b/>
           <w:color w:val="auto"/>
         </w:rPr>
       </w:pPr>
-    </w:p>
-    <w:p>
-      <w:pPr>
-        <w:pStyle w:val="Cmsor2"/>
-        <w:spacing w:line="360" w:lineRule="auto"/>
-        <w:jc w:val="both"/>
+      <w:bookmarkStart w:id="4" w:name="_Toc465616410"/>
+      <w:proofErr w:type="spellStart"/>
+      <w:r>
         <w:rPr>
           <w:b/>
           <w:color w:val="auto"/>
         </w:rPr>
-      </w:pPr>
-      <w:bookmarkStart w:id="3" w:name="_Toc465773283"/>
+        <w:lastRenderedPageBreak/>
+        <w:t>MySQL</w:t>
+      </w:r>
+      <w:bookmarkEnd w:id="4"/>
+      <w:proofErr w:type="spellEnd"/>
+    </w:p>
+    <w:p>
+      <w:pPr>
+        <w:jc w:val="both"/>
+        <w:rPr>
+          <w:rFonts w:ascii="Times New Roman" w:hAnsi="Times New Roman" w:cs="Times New Roman"/>
+          <w:sz w:val="24"/>
+          <w:szCs w:val="24"/>
+          <w:shd w:val="clear" w:color="auto" w:fill="FFFFFF"/>
+        </w:rPr>
+      </w:pPr>
+      <w:r>
+        <w:rPr>
+          <w:rFonts w:ascii="Times New Roman" w:hAnsi="Times New Roman" w:cs="Times New Roman"/>
+          <w:sz w:val="24"/>
+          <w:szCs w:val="24"/>
+        </w:rPr>
+        <w:t>A</w:t>
+      </w:r>
+      <w:r>
+        <w:rPr>
+          <w:rStyle w:val="apple-converted-space"/>
+          <w:rFonts w:ascii="Times New Roman" w:hAnsi="Times New Roman" w:cs="Times New Roman"/>
+          <w:sz w:val="24"/>
+          <w:szCs w:val="24"/>
+        </w:rPr>
+        <w:t> </w:t>
+      </w:r>
       <w:proofErr w:type="spellStart"/>
       <w:r>
         <w:rPr>
-          <w:b/>
-          <w:color w:val="auto"/>
+          <w:rFonts w:ascii="Times New Roman" w:hAnsi="Times New Roman" w:cs="Times New Roman"/>
+          <w:sz w:val="24"/>
+          <w:szCs w:val="24"/>
         </w:rPr>
         <w:t>MySQL</w:t>
       </w:r>
-      <w:bookmarkEnd w:id="3"/>
       <w:proofErr w:type="spellEnd"/>
-    </w:p>
-    <w:p>
-      <w:pPr>
-        <w:spacing w:line="360" w:lineRule="auto"/>
-        <w:jc w:val="both"/>
-        <w:rPr>
-          <w:rFonts w:ascii="Times New Roman" w:hAnsi="Times New Roman" w:cs="Times New Roman"/>
-          <w:sz w:val="24"/>
-          <w:szCs w:val="24"/>
-          <w:shd w:val="clear" w:color="auto" w:fill="FFFFFF"/>
-        </w:rPr>
-      </w:pPr>
-      <w:r>
-        <w:rPr>
-          <w:rFonts w:ascii="Times New Roman" w:hAnsi="Times New Roman" w:cs="Times New Roman"/>
-          <w:sz w:val="24"/>
-          <w:szCs w:val="24"/>
-        </w:rPr>
-        <w:t>A</w:t>
-      </w:r>
       <w:r>
         <w:rPr>
           <w:rStyle w:val="apple-converted-space"/>
@@ -2130,16 +2087,14 @@
         </w:rPr>
         <w:t> </w:t>
       </w:r>
-      <w:proofErr w:type="spellStart"/>
-      <w:r>
-        <w:rPr>
-          <w:rFonts w:ascii="Times New Roman" w:hAnsi="Times New Roman" w:cs="Times New Roman"/>
-          <w:sz w:val="24"/>
-          <w:szCs w:val="24"/>
-        </w:rPr>
-        <w:t>MySQL</w:t>
-      </w:r>
-      <w:proofErr w:type="spellEnd"/>
+      <w:r>
+        <w:rPr>
+          <w:rFonts w:ascii="Times New Roman" w:hAnsi="Times New Roman" w:cs="Times New Roman"/>
+          <w:sz w:val="24"/>
+          <w:szCs w:val="24"/>
+        </w:rPr>
+        <w:t>egy</w:t>
+      </w:r>
       <w:r>
         <w:rPr>
           <w:rStyle w:val="apple-converted-space"/>
@@ -2155,24 +2110,31 @@
           <w:sz w:val="24"/>
           <w:szCs w:val="24"/>
         </w:rPr>
-        <w:t>egy</w:t>
-      </w:r>
-      <w:r>
-        <w:rPr>
-          <w:rStyle w:val="apple-converted-space"/>
-          <w:rFonts w:ascii="Times New Roman" w:hAnsi="Times New Roman" w:cs="Times New Roman"/>
-          <w:sz w:val="24"/>
-          <w:szCs w:val="24"/>
-        </w:rPr>
-        <w:t> </w:t>
-      </w:r>
-      <w:r>
-        <w:rPr>
-          <w:rFonts w:ascii="Times New Roman" w:hAnsi="Times New Roman" w:cs="Times New Roman"/>
-          <w:sz w:val="24"/>
-          <w:szCs w:val="24"/>
-        </w:rPr>
-        <w:t>többfelhasználós,</w:t>
+        <w:t>többfelh</w:t>
+      </w:r>
+      <w:r>
+        <w:rPr>
+          <w:rFonts w:ascii="Times New Roman" w:hAnsi="Times New Roman" w:cs="Times New Roman"/>
+          <w:sz w:val="24"/>
+          <w:szCs w:val="24"/>
+        </w:rPr>
+        <w:t>a</w:t>
+      </w:r>
+      <w:r>
+        <w:rPr>
+          <w:rFonts w:ascii="Times New Roman" w:hAnsi="Times New Roman" w:cs="Times New Roman"/>
+          <w:sz w:val="24"/>
+          <w:szCs w:val="24"/>
+        </w:rPr>
+        <w:t>s</w:t>
+      </w:r>
+      <w:r>
+        <w:rPr>
+          <w:rFonts w:ascii="Times New Roman" w:hAnsi="Times New Roman" w:cs="Times New Roman"/>
+          <w:sz w:val="24"/>
+          <w:szCs w:val="24"/>
+        </w:rPr>
+        <w:t>ználós,</w:t>
       </w:r>
       <w:r>
         <w:rPr>
@@ -2254,17 +2216,7 @@
           <w:sz w:val="24"/>
           <w:szCs w:val="24"/>
         </w:rPr>
-        <w:t>adat</w:t>
-      </w:r>
-      <w:bookmarkStart w:id="4" w:name="_GoBack"/>
-      <w:bookmarkEnd w:id="4"/>
-      <w:r>
-        <w:rPr>
-          <w:rFonts w:ascii="Times New Roman" w:hAnsi="Times New Roman" w:cs="Times New Roman"/>
-          <w:sz w:val="24"/>
-          <w:szCs w:val="24"/>
-        </w:rPr>
-        <w:t>bázis-kezelő</w:t>
+        <w:t>adatbázis-kezelő</w:t>
       </w:r>
       <w:hyperlink r:id="rId17" w:tooltip="Szerver" w:history="1">
         <w:r>
@@ -2302,12 +2254,29 @@
           <w:szCs w:val="24"/>
           <w:shd w:val="clear" w:color="auto" w:fill="FFFFFF"/>
         </w:rPr>
-        <w:t>A világ egyik legnépszerűbb, nyílt forráskódú adatbázis szervere. Több platformon, párhuzamosan zajlik a fejlesztése. Olcsó, hatékony alternatívát jelent mind a programfejlesztők, mind a rendszergazdák számára.</w:t>
-      </w:r>
-    </w:p>
-    <w:p>
-      <w:pPr>
-        <w:spacing w:line="360" w:lineRule="auto"/>
+        <w:t xml:space="preserve">A </w:t>
+      </w:r>
+      <w:r>
+        <w:rPr>
+          <w:rFonts w:ascii="Times New Roman" w:hAnsi="Times New Roman" w:cs="Times New Roman"/>
+          <w:sz w:val="24"/>
+          <w:szCs w:val="24"/>
+          <w:shd w:val="clear" w:color="auto" w:fill="FFFFFF"/>
+        </w:rPr>
+        <w:t>világ egyik legnépszerűbb, nyílt forráskódú adatbázis szervere. Több platformon, párhuzamosan zajlik a fejlesztése. Olcsó, hatékony alternatívát jelent mind a programfejlesztők, mind a rendszergazdák számára</w:t>
+      </w:r>
+      <w:r>
+        <w:rPr>
+          <w:rFonts w:ascii="Times New Roman" w:hAnsi="Times New Roman" w:cs="Times New Roman"/>
+          <w:sz w:val="24"/>
+          <w:szCs w:val="24"/>
+          <w:shd w:val="clear" w:color="auto" w:fill="FFFFFF"/>
+        </w:rPr>
+        <w:t>.</w:t>
+      </w:r>
+    </w:p>
+    <w:p>
+      <w:pPr>
         <w:jc w:val="both"/>
         <w:rPr>
           <w:rFonts w:ascii="Times New Roman" w:hAnsi="Times New Roman" w:cs="Times New Roman"/>
@@ -2448,7 +2417,25 @@
             <w:sz w:val="24"/>
             <w:szCs w:val="24"/>
           </w:rPr>
-          <w:t>2. helyen áll</w:t>
+          <w:t>2. he</w:t>
+        </w:r>
+        <w:r>
+          <w:rPr>
+            <w:rStyle w:val="Hiperhivatkozs"/>
+            <w:rFonts w:ascii="Times New Roman" w:hAnsi="Times New Roman" w:cs="Times New Roman"/>
+            <w:sz w:val="24"/>
+            <w:szCs w:val="24"/>
+          </w:rPr>
+          <w:t>l</w:t>
+        </w:r>
+        <w:r>
+          <w:rPr>
+            <w:rStyle w:val="Hiperhivatkozs"/>
+            <w:rFonts w:ascii="Times New Roman" w:hAnsi="Times New Roman" w:cs="Times New Roman"/>
+            <w:sz w:val="24"/>
+            <w:szCs w:val="24"/>
+          </w:rPr>
+          <w:t>yen áll</w:t>
         </w:r>
       </w:hyperlink>
       <w:r>
@@ -2470,7 +2457,6 @@
     </w:p>
     <w:p>
       <w:pPr>
-        <w:spacing w:line="360" w:lineRule="auto"/>
         <w:jc w:val="both"/>
         <w:rPr>
           <w:rFonts w:ascii="Times New Roman" w:hAnsi="Times New Roman" w:cs="Times New Roman"/>
@@ -2658,7 +2644,6 @@
     </w:p>
     <w:p>
       <w:pPr>
-        <w:spacing w:line="360" w:lineRule="auto"/>
         <w:jc w:val="both"/>
         <w:rPr>
           <w:rFonts w:ascii="Times New Roman" w:hAnsi="Times New Roman" w:cs="Times New Roman"/>
@@ -2729,7 +2714,6 @@
     </w:p>
     <w:p>
       <w:pPr>
-        <w:spacing w:line="360" w:lineRule="auto"/>
         <w:jc w:val="both"/>
         <w:rPr>
           <w:rFonts w:ascii="Times New Roman" w:hAnsi="Times New Roman" w:cs="Times New Roman"/>
@@ -2837,14 +2821,13 @@
     <w:p>
       <w:pPr>
         <w:pStyle w:val="Cmsor3"/>
-        <w:spacing w:before="120" w:line="360" w:lineRule="auto"/>
         <w:jc w:val="both"/>
         <w:rPr>
           <w:b/>
           <w:color w:val="auto"/>
         </w:rPr>
       </w:pPr>
-      <w:bookmarkStart w:id="5" w:name="_Toc465773284"/>
+      <w:bookmarkStart w:id="5" w:name="_Toc465616411"/>
       <w:r>
         <w:rPr>
           <w:b/>
@@ -2873,7 +2856,6 @@
     <w:p>
       <w:pPr>
         <w:pStyle w:val="Nincstrkz"/>
-        <w:spacing w:line="360" w:lineRule="auto"/>
         <w:jc w:val="both"/>
         <w:rPr>
           <w:rFonts w:ascii="Times New Roman" w:hAnsi="Times New Roman" w:cs="Times New Roman"/>
@@ -2923,16 +2905,7 @@
           <w:sz w:val="24"/>
           <w:szCs w:val="24"/>
         </w:rPr>
-        <w:t xml:space="preserve"> adatbázis-kezelő szerver. Legnagyobb előnye, amiért ezt választottam a szakdolgozatomhoz, </w:t>
-      </w:r>
-      <w:r>
-        <w:rPr>
-          <w:rFonts w:ascii="Times New Roman" w:hAnsi="Times New Roman" w:cs="Times New Roman"/>
-          <w:sz w:val="24"/>
-          <w:szCs w:val="24"/>
-        </w:rPr>
-        <w:lastRenderedPageBreak/>
-        <w:t xml:space="preserve">hogy nyíltforráskódú, ingyenesen használható, valamint bármilyen operációs rendszeren alkalmazható. Egyedi illesztőfelületekkel </w:t>
+        <w:t xml:space="preserve"> adatbázis-kezelő szerver. Legnagyobb előnye, amiért ezt választottam a szakdolgozatomhoz, hogy nyíltforráskódú, ingyenesen használható, valamint bármilyen operációs rendszeren alkalmazható. Egyedi illesztőfelületekkel </w:t>
       </w:r>
       <w:r>
         <w:rPr>
@@ -2972,7 +2945,6 @@
     <w:p>
       <w:pPr>
         <w:pStyle w:val="Nincstrkz"/>
-        <w:spacing w:line="360" w:lineRule="auto"/>
         <w:jc w:val="both"/>
         <w:rPr>
           <w:rFonts w:ascii="Times New Roman" w:hAnsi="Times New Roman" w:cs="Times New Roman"/>
@@ -2984,7 +2956,6 @@
     <w:p>
       <w:pPr>
         <w:pStyle w:val="Nincstrkz"/>
-        <w:spacing w:line="360" w:lineRule="auto"/>
         <w:jc w:val="both"/>
         <w:rPr>
           <w:rFonts w:ascii="Times New Roman" w:hAnsi="Times New Roman" w:cs="Times New Roman"/>
@@ -2992,6 +2963,17 @@
           <w:szCs w:val="24"/>
         </w:rPr>
       </w:pPr>
+    </w:p>
+    <w:p>
+      <w:pPr>
+        <w:pStyle w:val="Nincstrkz"/>
+        <w:jc w:val="both"/>
+        <w:rPr>
+          <w:rFonts w:ascii="Times New Roman" w:hAnsi="Times New Roman" w:cs="Times New Roman"/>
+          <w:sz w:val="24"/>
+          <w:szCs w:val="24"/>
+        </w:rPr>
+      </w:pPr>
       <w:r>
         <w:rPr>
           <w:rFonts w:ascii="Times New Roman" w:hAnsi="Times New Roman" w:cs="Times New Roman"/>
@@ -3004,7 +2986,6 @@
     <w:p>
       <w:pPr>
         <w:pStyle w:val="Nincstrkz"/>
-        <w:spacing w:line="360" w:lineRule="auto"/>
         <w:jc w:val="both"/>
         <w:rPr>
           <w:rFonts w:ascii="Times New Roman" w:hAnsi="Times New Roman" w:cs="Times New Roman"/>
@@ -3027,10 +3008,8 @@
     <w:p>
       <w:pPr>
         <w:pStyle w:val="Nincstrkz"/>
-        <w:spacing w:line="360" w:lineRule="auto"/>
         <w:jc w:val="both"/>
         <w:rPr>
-          <w:rStyle w:val="Hiperhivatkozs"/>
           <w:rFonts w:ascii="Times New Roman" w:hAnsi="Times New Roman" w:cs="Times New Roman"/>
           <w:sz w:val="24"/>
           <w:szCs w:val="24"/>
@@ -3051,32 +3030,38 @@
     <w:p>
       <w:pPr>
         <w:pStyle w:val="Nincstrkz"/>
-        <w:spacing w:line="360" w:lineRule="auto"/>
         <w:jc w:val="both"/>
         <w:rPr>
-          <w:rStyle w:val="Hiperhivatkozs"/>
-          <w:rFonts w:ascii="Times New Roman" w:hAnsi="Times New Roman" w:cs="Times New Roman"/>
-          <w:sz w:val="24"/>
-          <w:szCs w:val="24"/>
-        </w:rPr>
-      </w:pPr>
+          <w:rFonts w:ascii="Times New Roman" w:hAnsi="Times New Roman" w:cs="Times New Roman"/>
+          <w:sz w:val="24"/>
+          <w:szCs w:val="24"/>
+        </w:rPr>
+      </w:pPr>
+    </w:p>
+    <w:p>
+      <w:pPr>
+        <w:jc w:val="both"/>
+      </w:pPr>
+      <w:r>
+        <w:br w:type="page"/>
+      </w:r>
     </w:p>
     <w:p>
       <w:pPr>
         <w:pStyle w:val="Cmsor2"/>
-        <w:spacing w:before="120" w:line="360" w:lineRule="auto"/>
         <w:jc w:val="both"/>
         <w:rPr>
           <w:b/>
           <w:color w:val="auto"/>
         </w:rPr>
       </w:pPr>
-      <w:bookmarkStart w:id="6" w:name="_Toc465773285"/>
+      <w:bookmarkStart w:id="6" w:name="_Toc465616412"/>
       <w:r>
         <w:rPr>
           <w:b/>
           <w:color w:val="auto"/>
         </w:rPr>
+        <w:lastRenderedPageBreak/>
         <w:t xml:space="preserve">C# - Microsoft Visual </w:t>
       </w:r>
       <w:proofErr w:type="spellStart"/>
@@ -3099,7 +3084,6 @@
     </w:p>
     <w:p>
       <w:pPr>
-        <w:spacing w:line="360" w:lineRule="auto"/>
         <w:jc w:val="both"/>
         <w:rPr>
           <w:rFonts w:ascii="Times New Roman" w:hAnsi="Times New Roman" w:cs="Times New Roman"/>
@@ -3188,7 +3172,6 @@
     </w:p>
     <w:p>
       <w:pPr>
-        <w:spacing w:line="360" w:lineRule="auto"/>
         <w:jc w:val="both"/>
         <w:rPr>
           <w:rFonts w:ascii="Times New Roman" w:hAnsi="Times New Roman" w:cs="Times New Roman"/>
@@ -3226,13 +3209,12 @@
     <w:p>
       <w:pPr>
         <w:pStyle w:val="Cmsor3"/>
-        <w:spacing w:before="120" w:line="360" w:lineRule="auto"/>
         <w:jc w:val="both"/>
         <w:rPr>
           <w:b/>
         </w:rPr>
       </w:pPr>
-      <w:bookmarkStart w:id="7" w:name="_Toc465773286"/>
+      <w:bookmarkStart w:id="7" w:name="_Toc465616413"/>
       <w:r>
         <w:rPr>
           <w:b/>
@@ -3253,7 +3235,6 @@
     </w:p>
     <w:p>
       <w:pPr>
-        <w:spacing w:line="360" w:lineRule="auto"/>
         <w:jc w:val="both"/>
         <w:rPr>
           <w:rFonts w:ascii="Times New Roman" w:hAnsi="Times New Roman" w:cs="Times New Roman"/>
@@ -3619,14 +3600,13 @@
     <w:p>
       <w:pPr>
         <w:pStyle w:val="Cmsor3"/>
-        <w:spacing w:before="120" w:line="360" w:lineRule="auto"/>
         <w:jc w:val="both"/>
         <w:rPr>
           <w:b/>
           <w:color w:val="auto"/>
         </w:rPr>
       </w:pPr>
-      <w:bookmarkStart w:id="8" w:name="_Toc465773287"/>
+      <w:bookmarkStart w:id="8" w:name="_Toc465616414"/>
       <w:r>
         <w:rPr>
           <w:b/>
@@ -3654,7 +3634,6 @@
     </w:p>
     <w:p>
       <w:pPr>
-        <w:spacing w:after="0" w:line="360" w:lineRule="auto"/>
         <w:jc w:val="both"/>
         <w:rPr>
           <w:rFonts w:ascii="Times New Roman" w:hAnsi="Times New Roman" w:cs="Times New Roman"/>
@@ -3769,16 +3748,7 @@
           <w:sz w:val="24"/>
           <w:szCs w:val="24"/>
         </w:rPr>
-        <w:t xml:space="preserve"> össze a </w:t>
-      </w:r>
-      <w:r>
-        <w:rPr>
-          <w:rFonts w:ascii="Times New Roman" w:hAnsi="Times New Roman" w:cs="Times New Roman"/>
-          <w:sz w:val="24"/>
-          <w:szCs w:val="24"/>
-        </w:rPr>
-        <w:lastRenderedPageBreak/>
-        <w:t xml:space="preserve">grafikus felületek, valamint a C# nyelv is könnyedén megtanulható és rengeteg segédlet található hozzá az interneten. </w:t>
+        <w:t xml:space="preserve"> össze a grafikus felületek, valamint a C# nyelv is könnyedén megtanulható és rengeteg segédlet található hozzá az interneten. </w:t>
       </w:r>
       <w:r>
         <w:rPr>
@@ -3835,7 +3805,6 @@
     </w:p>
     <w:p>
       <w:pPr>
-        <w:spacing w:after="0" w:line="360" w:lineRule="auto"/>
         <w:jc w:val="both"/>
         <w:rPr>
           <w:rFonts w:ascii="Times New Roman" w:hAnsi="Times New Roman" w:cs="Times New Roman"/>
@@ -3846,7 +3815,7 @@
     </w:p>
     <w:p>
       <w:pPr>
-        <w:spacing w:after="0" w:line="360" w:lineRule="auto"/>
+        <w:pStyle w:val="Nincstrkz"/>
         <w:jc w:val="both"/>
       </w:pPr>
       <w:r>
@@ -3875,7 +3844,6 @@
     <w:p>
       <w:pPr>
         <w:pStyle w:val="Nincstrkz"/>
-        <w:spacing w:line="360" w:lineRule="auto"/>
         <w:jc w:val="both"/>
         <w:rPr>
           <w:rFonts w:ascii="Times New Roman" w:hAnsi="Times New Roman" w:cs="Times New Roman"/>
@@ -3898,10 +3866,8 @@
     <w:p>
       <w:pPr>
         <w:pStyle w:val="Nincstrkz"/>
-        <w:spacing w:line="360" w:lineRule="auto"/>
         <w:jc w:val="both"/>
         <w:rPr>
-          <w:rStyle w:val="Hiperhivatkozs"/>
           <w:rFonts w:ascii="Times New Roman" w:hAnsi="Times New Roman" w:cs="Times New Roman"/>
           <w:sz w:val="24"/>
           <w:szCs w:val="24"/>
@@ -3922,7 +3888,6 @@
     <w:p>
       <w:pPr>
         <w:pStyle w:val="Nincstrkz"/>
-        <w:spacing w:line="360" w:lineRule="auto"/>
         <w:jc w:val="both"/>
         <w:rPr>
           <w:rFonts w:ascii="Times New Roman" w:hAnsi="Times New Roman" w:cs="Times New Roman"/>
@@ -3933,21 +3898,39 @@
     </w:p>
     <w:p>
       <w:pPr>
+        <w:jc w:val="both"/>
+        <w:rPr>
+          <w:rFonts w:ascii="Times New Roman" w:hAnsi="Times New Roman" w:cs="Times New Roman"/>
+          <w:sz w:val="24"/>
+          <w:szCs w:val="24"/>
+        </w:rPr>
+      </w:pPr>
+    </w:p>
+    <w:p>
+      <w:pPr>
+        <w:jc w:val="both"/>
+      </w:pPr>
+      <w:r>
+        <w:br w:type="page"/>
+      </w:r>
+    </w:p>
+    <w:p>
+      <w:pPr>
         <w:pStyle w:val="Cmsor2"/>
-        <w:spacing w:before="120" w:line="360" w:lineRule="auto"/>
         <w:jc w:val="both"/>
         <w:rPr>
           <w:b/>
           <w:color w:val="auto"/>
         </w:rPr>
       </w:pPr>
-      <w:bookmarkStart w:id="9" w:name="_Toc465773288"/>
+      <w:bookmarkStart w:id="9" w:name="_Toc465616415"/>
       <w:proofErr w:type="spellStart"/>
       <w:r>
         <w:rPr>
           <w:b/>
           <w:color w:val="auto"/>
         </w:rPr>
+        <w:lastRenderedPageBreak/>
         <w:t>Trello</w:t>
       </w:r>
       <w:bookmarkEnd w:id="9"/>
@@ -3955,7 +3938,6 @@
     </w:p>
     <w:p>
       <w:pPr>
-        <w:spacing w:line="360" w:lineRule="auto"/>
         <w:jc w:val="both"/>
         <w:rPr>
           <w:rFonts w:ascii="Times New Roman" w:eastAsia="Times New Roman" w:hAnsi="Times New Roman" w:cs="Times New Roman"/>
@@ -4084,7 +4066,6 @@
     </w:p>
     <w:p>
       <w:pPr>
-        <w:spacing w:line="360" w:lineRule="auto"/>
         <w:jc w:val="both"/>
         <w:rPr>
           <w:rFonts w:ascii="Times New Roman" w:eastAsia="Times New Roman" w:hAnsi="Times New Roman" w:cs="Times New Roman"/>
@@ -4124,13 +4105,12 @@
     <w:p>
       <w:pPr>
         <w:pStyle w:val="Cmsor3"/>
-        <w:spacing w:line="360" w:lineRule="auto"/>
         <w:rPr>
           <w:b/>
           <w:color w:val="auto"/>
         </w:rPr>
       </w:pPr>
-      <w:bookmarkStart w:id="10" w:name="_Toc465773289"/>
+      <w:bookmarkStart w:id="10" w:name="_Toc465616416"/>
       <w:r>
         <w:rPr>
           <w:b/>
@@ -4163,7 +4143,6 @@
           <w:ilvl w:val="0"/>
           <w:numId w:val="6"/>
         </w:numPr>
-        <w:spacing w:line="360" w:lineRule="auto"/>
         <w:rPr>
           <w:rFonts w:ascii="Times New Roman" w:hAnsi="Times New Roman" w:cs="Times New Roman"/>
           <w:sz w:val="24"/>
@@ -4194,7 +4173,6 @@
           <w:ilvl w:val="0"/>
           <w:numId w:val="6"/>
         </w:numPr>
-        <w:spacing w:line="360" w:lineRule="auto"/>
         <w:rPr>
           <w:rFonts w:ascii="Times New Roman" w:hAnsi="Times New Roman" w:cs="Times New Roman"/>
           <w:sz w:val="24"/>
@@ -4225,7 +4203,6 @@
           <w:ilvl w:val="0"/>
           <w:numId w:val="6"/>
         </w:numPr>
-        <w:spacing w:line="360" w:lineRule="auto"/>
         <w:rPr>
           <w:rFonts w:ascii="Times New Roman" w:hAnsi="Times New Roman" w:cs="Times New Roman"/>
           <w:sz w:val="24"/>
@@ -4256,7 +4233,6 @@
           <w:ilvl w:val="0"/>
           <w:numId w:val="6"/>
         </w:numPr>
-        <w:spacing w:line="360" w:lineRule="auto"/>
         <w:rPr>
           <w:rFonts w:ascii="Times New Roman" w:hAnsi="Times New Roman" w:cs="Times New Roman"/>
           <w:sz w:val="24"/>
@@ -4287,7 +4263,6 @@
           <w:ilvl w:val="0"/>
           <w:numId w:val="6"/>
         </w:numPr>
-        <w:spacing w:line="360" w:lineRule="auto"/>
         <w:rPr>
           <w:rFonts w:ascii="Times New Roman" w:hAnsi="Times New Roman" w:cs="Times New Roman"/>
           <w:sz w:val="24"/>
@@ -4318,7 +4293,6 @@
           <w:ilvl w:val="0"/>
           <w:numId w:val="6"/>
         </w:numPr>
-        <w:spacing w:line="360" w:lineRule="auto"/>
         <w:rPr>
           <w:rFonts w:ascii="Times New Roman" w:hAnsi="Times New Roman" w:cs="Times New Roman"/>
           <w:sz w:val="24"/>
@@ -4359,7 +4333,6 @@
           <w:ilvl w:val="0"/>
           <w:numId w:val="6"/>
         </w:numPr>
-        <w:spacing w:line="360" w:lineRule="auto"/>
         <w:rPr>
           <w:rFonts w:ascii="Times New Roman" w:hAnsi="Times New Roman" w:cs="Times New Roman"/>
           <w:sz w:val="24"/>
@@ -4436,7 +4409,6 @@
           <w:ilvl w:val="0"/>
           <w:numId w:val="6"/>
         </w:numPr>
-        <w:spacing w:line="360" w:lineRule="auto"/>
         <w:rPr>
           <w:rFonts w:ascii="Times New Roman" w:hAnsi="Times New Roman" w:cs="Times New Roman"/>
           <w:sz w:val="24"/>
@@ -4463,19 +4435,17 @@
     <w:p>
       <w:pPr>
         <w:pStyle w:val="Cmsor3"/>
-        <w:spacing w:line="360" w:lineRule="auto"/>
         <w:rPr>
           <w:b/>
           <w:color w:val="auto"/>
         </w:rPr>
       </w:pPr>
-      <w:bookmarkStart w:id="11" w:name="_Toc465773290"/>
+      <w:bookmarkStart w:id="11" w:name="_Toc465616417"/>
       <w:r>
         <w:rPr>
           <w:b/>
           <w:color w:val="auto"/>
         </w:rPr>
-        <w:lastRenderedPageBreak/>
         <w:t xml:space="preserve">Miért a </w:t>
       </w:r>
       <w:proofErr w:type="spellStart"/>
@@ -4498,7 +4468,6 @@
     </w:p>
     <w:p>
       <w:pPr>
-        <w:spacing w:line="360" w:lineRule="auto"/>
         <w:jc w:val="both"/>
         <w:rPr>
           <w:rFonts w:ascii="Times New Roman" w:eastAsia="Times New Roman" w:hAnsi="Times New Roman" w:cs="Times New Roman"/>
@@ -4643,8 +4612,18 @@
     </w:p>
     <w:p>
       <w:pPr>
+        <w:jc w:val="both"/>
+        <w:rPr>
+          <w:rFonts w:ascii="Times New Roman" w:eastAsia="Times New Roman" w:hAnsi="Times New Roman" w:cs="Times New Roman"/>
+          <w:sz w:val="24"/>
+          <w:szCs w:val="24"/>
+          <w:lang w:eastAsia="hu-HU"/>
+        </w:rPr>
+      </w:pPr>
+    </w:p>
+    <w:p>
+      <w:pPr>
         <w:pStyle w:val="Nincstrkz"/>
-        <w:spacing w:line="360" w:lineRule="auto"/>
         <w:rPr>
           <w:rFonts w:ascii="Times New Roman" w:hAnsi="Times New Roman" w:cs="Times New Roman"/>
           <w:sz w:val="24"/>
@@ -4665,7 +4644,6 @@
     <w:p>
       <w:pPr>
         <w:pStyle w:val="Nincstrkz"/>
-        <w:spacing w:line="360" w:lineRule="auto"/>
         <w:rPr>
           <w:rFonts w:ascii="Times New Roman" w:hAnsi="Times New Roman" w:cs="Times New Roman"/>
           <w:sz w:val="24"/>
@@ -4706,6 +4684,27 @@
           <w:t>https://play.google.com/store/apps/details?id=com.trello&amp;hl=hu</w:t>
         </w:r>
       </w:hyperlink>
+    </w:p>
+    <w:p>
+      <w:pPr>
+        <w:jc w:val="both"/>
+        <w:rPr>
+          <w:rFonts w:ascii="Times New Roman" w:eastAsia="Times New Roman" w:hAnsi="Times New Roman" w:cs="Times New Roman"/>
+          <w:sz w:val="24"/>
+          <w:szCs w:val="24"/>
+          <w:lang w:eastAsia="hu-HU"/>
+        </w:rPr>
+      </w:pPr>
+    </w:p>
+    <w:p>
+      <w:pPr>
+        <w:jc w:val="both"/>
+        <w:rPr>
+          <w:rFonts w:ascii="Times New Roman" w:hAnsi="Times New Roman" w:cs="Times New Roman"/>
+          <w:sz w:val="24"/>
+          <w:szCs w:val="24"/>
+        </w:rPr>
+      </w:pPr>
     </w:p>
     <w:sectPr>
       <w:pgSz w:w="11906" w:h="16838"/>
@@ -5878,7 +5877,6 @@
   <w:style w:type="character" w:default="1" w:styleId="Bekezdsalapbettpusa">
     <w:name w:val="Default Paragraph Font"/>
     <w:uiPriority w:val="1"/>
-    <w:semiHidden/>
     <w:unhideWhenUsed/>
   </w:style>
   <w:style w:type="table" w:default="1" w:styleId="Normltblzat">
@@ -6399,7 +6397,7 @@
 </file>
 
 <file path=customXml/itemProps1.xml><?xml version="1.0" encoding="utf-8"?>
-<ds:datastoreItem xmlns:ds="http://schemas.openxmlformats.org/officeDocument/2006/customXml" ds:itemID="{ABC2370A-EB32-4665-987D-ED21A007FECE}">
+<ds:datastoreItem xmlns:ds="http://schemas.openxmlformats.org/officeDocument/2006/customXml" ds:itemID="{3C070335-045A-4BBE-BEB9-F6618FDDB1A1}">
   <ds:schemaRefs>
     <ds:schemaRef ds:uri="http://schemas.openxmlformats.org/officeDocument/2006/bibliography"/>
   </ds:schemaRefs>

</xml_diff>